<commit_message>
update local_reference.docx - front page image replaced
</commit_message>
<xml_diff>
--- a/local_reference.docx
+++ b/local_reference.docx
@@ -14461,7 +14461,7 @@
         <w:noProof/>
         <w:color w:val="0F243E" w:themeColor="text2" w:themeShade="80"/>
       </w:rPr>
-      <w:instrText>5</w:instrText>
+      <w:instrText>1</w:instrText>
     </w:r>
     <w:r>
       <w:rPr>
@@ -14490,7 +14490,7 @@
         <w:noProof/>
         <w:color w:val="0F243E" w:themeColor="text2" w:themeShade="80"/>
       </w:rPr>
-      <w:t>5</w:t>
+      <w:t>1</w:t>
     </w:r>
     <w:r>
       <w:rPr>
@@ -14606,66 +14606,6 @@
     <w:pPr>
       <w:pStyle w:val="af5"/>
     </w:pPr>
-    <w:r>
-      <w:rPr>
-        <w:noProof/>
-      </w:rPr>
-      <w:drawing>
-        <wp:anchor distT="0" distB="0" distL="114300" distR="114300" simplePos="0" relativeHeight="251658240" behindDoc="1" locked="0" layoutInCell="1" allowOverlap="1" wp14:anchorId="09BD0C55" wp14:editId="209C3F7D">
-          <wp:simplePos x="0" y="0"/>
-          <wp:positionH relativeFrom="margin">
-            <wp:posOffset>-2273935</wp:posOffset>
-          </wp:positionH>
-          <wp:positionV relativeFrom="margin">
-            <wp:posOffset>4102494</wp:posOffset>
-          </wp:positionV>
-          <wp:extent cx="6216869" cy="6216869"/>
-          <wp:effectExtent l="0" t="0" r="0" b="0"/>
-          <wp:wrapNone/>
-          <wp:docPr id="3" name="図 3"/>
-          <wp:cNvGraphicFramePr>
-            <a:graphicFrameLocks xmlns:a="http://schemas.openxmlformats.org/drawingml/2006/main" noChangeAspect="1"/>
-          </wp:cNvGraphicFramePr>
-          <a:graphic xmlns:a="http://schemas.openxmlformats.org/drawingml/2006/main">
-            <a:graphicData uri="http://schemas.openxmlformats.org/drawingml/2006/picture">
-              <pic:pic xmlns:pic="http://schemas.openxmlformats.org/drawingml/2006/picture">
-                <pic:nvPicPr>
-                  <pic:cNvPr id="3" name="図 3"/>
-                  <pic:cNvPicPr/>
-                </pic:nvPicPr>
-                <pic:blipFill>
-                  <a:blip r:embed="rId1">
-                    <a:extLst>
-                      <a:ext uri="{96DAC541-7B7A-43D3-8B79-37D633B846F1}">
-                        <asvg:svgBlip xmlns:asvg="http://schemas.microsoft.com/office/drawing/2016/SVG/main" r:embed="rId2"/>
-                      </a:ext>
-                    </a:extLst>
-                  </a:blip>
-                  <a:stretch>
-                    <a:fillRect/>
-                  </a:stretch>
-                </pic:blipFill>
-                <pic:spPr>
-                  <a:xfrm>
-                    <a:off x="0" y="0"/>
-                    <a:ext cx="6216869" cy="6216869"/>
-                  </a:xfrm>
-                  <a:prstGeom prst="rect">
-                    <a:avLst/>
-                  </a:prstGeom>
-                </pic:spPr>
-              </pic:pic>
-            </a:graphicData>
-          </a:graphic>
-          <wp14:sizeRelH relativeFrom="page">
-            <wp14:pctWidth>0</wp14:pctWidth>
-          </wp14:sizeRelH>
-          <wp14:sizeRelV relativeFrom="page">
-            <wp14:pctHeight>0</wp14:pctHeight>
-          </wp14:sizeRelV>
-        </wp:anchor>
-      </w:drawing>
-    </w:r>
   </w:p>
 </w:ftr>
 </file>
@@ -15090,6 +15030,66 @@
     <w:pPr>
       <w:spacing w:line="264" w:lineRule="auto"/>
     </w:pPr>
+    <w:r>
+      <w:rPr>
+        <w:noProof/>
+      </w:rPr>
+      <w:drawing>
+        <wp:anchor distT="0" distB="0" distL="114300" distR="114300" simplePos="0" relativeHeight="251658240" behindDoc="1" locked="0" layoutInCell="1" allowOverlap="1" wp14:anchorId="09BD0C55" wp14:editId="167E5B81">
+          <wp:simplePos x="0" y="0"/>
+          <wp:positionH relativeFrom="margin">
+            <wp:posOffset>-4706161</wp:posOffset>
+          </wp:positionH>
+          <wp:positionV relativeFrom="margin">
+            <wp:posOffset>3251243</wp:posOffset>
+          </wp:positionV>
+          <wp:extent cx="10128078" cy="7166253"/>
+          <wp:effectExtent l="393700" t="584200" r="387985" b="568325"/>
+          <wp:wrapNone/>
+          <wp:docPr id="3" name="図 3"/>
+          <wp:cNvGraphicFramePr>
+            <a:graphicFrameLocks xmlns:a="http://schemas.openxmlformats.org/drawingml/2006/main" noChangeAspect="1"/>
+          </wp:cNvGraphicFramePr>
+          <a:graphic xmlns:a="http://schemas.openxmlformats.org/drawingml/2006/main">
+            <a:graphicData uri="http://schemas.openxmlformats.org/drawingml/2006/picture">
+              <pic:pic xmlns:pic="http://schemas.openxmlformats.org/drawingml/2006/picture">
+                <pic:nvPicPr>
+                  <pic:cNvPr id="3" name="図 3"/>
+                  <pic:cNvPicPr/>
+                </pic:nvPicPr>
+                <pic:blipFill>
+                  <a:blip r:embed="rId1">
+                    <a:extLst>
+                      <a:ext uri="{28A0092B-C50C-407E-A947-70E740481C1C}">
+                        <a14:useLocalDpi xmlns:a14="http://schemas.microsoft.com/office/drawing/2010/main" val="0"/>
+                      </a:ext>
+                    </a:extLst>
+                  </a:blip>
+                  <a:stretch>
+                    <a:fillRect/>
+                  </a:stretch>
+                </pic:blipFill>
+                <pic:spPr>
+                  <a:xfrm rot="408227">
+                    <a:off x="0" y="0"/>
+                    <a:ext cx="10128078" cy="7166253"/>
+                  </a:xfrm>
+                  <a:prstGeom prst="rect">
+                    <a:avLst/>
+                  </a:prstGeom>
+                </pic:spPr>
+              </pic:pic>
+            </a:graphicData>
+          </a:graphic>
+          <wp14:sizeRelH relativeFrom="page">
+            <wp14:pctWidth>0</wp14:pctWidth>
+          </wp14:sizeRelH>
+          <wp14:sizeRelV relativeFrom="page">
+            <wp14:pctHeight>0</wp14:pctHeight>
+          </wp14:sizeRelV>
+        </wp:anchor>
+      </w:drawing>
+    </w:r>
   </w:p>
 </w:hdr>
 </file>

</xml_diff>